<commit_message>
added 1.1.7 Subject in summary
</commit_message>
<xml_diff>
--- a/SICP-Summary.docx
+++ b/SICP-Summary.docx
@@ -930,6 +930,70 @@
           <w:szCs w:val="22"/>
         </w:rPr>
         <w:t>)</w:t>
+      </w:r>
+    </w:p>
+    <w:p>
+      <w:pPr>
+        <w:pStyle w:val="Heading3"/>
+      </w:pPr>
+    </w:p>
+    <w:p>
+      <w:pPr>
+        <w:pStyle w:val="Heading3"/>
+      </w:pPr>
+    </w:p>
+    <w:p>
+      <w:pPr>
+        <w:pStyle w:val="Heading3"/>
+      </w:pPr>
+      <w:r>
+        <w:rPr/>
+        <w:t>1.1.7 Beispiel: Berechnung der Quadratwurzel nach dem Newtonschen Iterationsverfahren</w:t>
+      </w:r>
+    </w:p>
+    <w:p>
+      <w:pPr>
+        <w:pStyle w:val="Normal"/>
+      </w:pPr>
+    </w:p>
+    <w:p w14:noSpellErr="1">
+      <w:pPr>
+        <w:pStyle w:val="Normal"/>
+      </w:pPr>
+      <w:r>
+        <w:rPr/>
+        <w:t xml:space="preserve">Prozeduren in der Informatik muss ausgedrückt werden, WIE etwas geschehen soll. Es hilft oft wenig,  zu wissen WAS das Ergebnis ist (WAS IST) - Deklaratives Wissen/Beschreibung in der Mathematik; Imperatives Wissen/Beschreibung in der Informatik. </w:t>
+      </w:r>
+    </w:p>
+    <w:p w14:noSpellErr="1">
+      <w:pPr>
+        <w:pStyle w:val="Normal"/>
+      </w:pPr>
+      <w:r>
+        <w:rPr/>
+        <w:t>Beispiel: Quadratwurzel</w:t>
+      </w:r>
+    </w:p>
+    <w:p>
+      <w:pPr>
+        <w:pStyle w:val="Normal"/>
+      </w:pPr>
+      <w:r>
+        <w:rPr/>
+        <w:t>Mathematik: WAS IST die Wurzel von..</w:t>
+      </w:r>
+      <w:r>
+        <w:rPr/>
+        <w:t>.</w:t>
+      </w:r>
+    </w:p>
+    <w:p>
+      <w:pPr>
+        <w:pStyle w:val="Normal"/>
+      </w:pPr>
+      <w:r>
+        <w:rPr/>
+        <w:t>Informatik: WIE berechnet man die Wurzel - Newtonisches Iterationsverfahren.</w:t>
       </w:r>
     </w:p>
     <w:p w14:noSpellErr="1">

</xml_diff>